<commit_message>
Update papers 02 and 04: bib additions, rendered outputs, tex updates
</commit_message>
<xml_diff>
--- a/papers/02_meaning_of_democracy_revision/output/manuscript/md-manuscript.docx
+++ b/papers/02_meaning_of_democracy_revision/output/manuscript/md-manuscript.docx
@@ -39,7 +39,7 @@
         <w:pStyle w:val="Abstract"/>
       </w:pPr>
       <w:r>
-        <w:t xml:space="preserve">Does democratic erosion reshape not just how citizens evaluate democracy but what they understand it to mean? This article estimates multinomial logit models on four waves of Asian Barometer Survey data (2005–2022), drawing on more than 75,000 voters across eleven countries to examine whether electoral winners and losers hold systematically different conceptions of democracy—and whether those differences respond to political context. The central finding is that they do: losers consistently gravitate toward liberal-procedural definitions of democracy, emphasizing free expression, media freedom, and judicial accountability, while winners orient toward substantive outcomes such as economic equality and welfare provision. The gap is individually small. What makes it consequential is context. In Thailand, the procedural-substantive gap widened from near zero to over twenty percentage points across a single decade of democratic erosion culminating in the 2014 military coup and its aftermath; in South Korea, where a political crisis of comparable severity was resolved through constitutional channels, the gap barely moved. Three empirical checks support a positional updating interpretation over stable cultural sorting: the loser effect amplifies among citizens who perceive elections as unfair, does not extend to non-procedural domains such as material welfare, and persists after demographic reweighting that holds coalition composition constant. If these patterns reflect updating rather than sorting, the implications for democratic resilience are troubling—erosion would concentrate procedural commitments among citizens whom the political system has rendered least capable of defending them.</w:t>
+        <w:t xml:space="preserve">Does democratic erosion reshape not just how citizens evaluate democracy but what they understand it to mean? This article estimates multinomial logit models drawing on Asian Barometer Survey data from eleven countries and four survey waves (2005–2022), with an analytic sample of 23,464 respondents who reported a vote choice and completed the democratic conceptions battery, to examine whether electoral winners and losers hold systematically different conceptions of democracy—and whether those differences respond to political context. The central finding is that they do: losers consistently gravitate toward liberal-procedural definitions of democracy, emphasizing free expression, media freedom, and judicial accountability, while winners orient toward substantive outcomes such as economic equality and welfare provision. The gap is individually small. What makes it consequential is context. In Thailand, the procedural-substantive gap widened from near zero to over twenty percentage points across a single decade of democratic erosion culminating in the 2014 military coup and its aftermath; in South Korea, where a political crisis of comparable severity was resolved through constitutional channels, the gap barely moved. Three empirical checks support a positional updating interpretation over stable cultural sorting: the loser effect amplifies among citizens who perceive elections as unfair, does not extend to non-procedural domains such as material welfare, and persists after demographic reweighting that holds coalition composition constant. If these patterns reflect updating rather than sorting, the implications for democratic resilience are troubling—erosion would concentrate procedural commitments among citizens whom the political system has rendered least capable of defending them.</w:t>
       </w:r>
     </w:p>
     <w:bookmarkStart w:id="20" w:name="introduction"/>
@@ -164,7 +164,7 @@
         <w:pStyle w:val="BodyText"/>
       </w:pPr>
       <w:r>
-        <w:t xml:space="preserve">This article presents evidence that it does. I estimate multinomial logit models on four waves of Asian Barometer Survey data (2005–2022), drawing on more than 23,464 voters in 11 countries, and find that electoral losers consistently gravitate toward procedural elements of democracy—competitive elections, civil liberties, government accountability—at the expense of substantive outcomes like economic equality or welfare provision. In pooled cross-national estimates, these effects are individually small, on the order of two to four percentage points per item. But the pattern holds across twenty items drawn from five separate survey batteries, and that directional consistency is what makes the finding substantively important. What matters most, though, is that the effect is not constant. It tracks democratic erosion in Thailand, holds steady amid institutional resilience in South Korea, and sits persistently high in Cambodia, where the competitive authoritarian regime ensured the stakes of losing were extreme from the start.</w:t>
+        <w:t xml:space="preserve">This article presents evidence that it does. I estimate multinomial logit models on four waves of Asian Barometer Survey data (2005–2022), with an analytic sample of 23,464 voters across 11 countries, and find that electoral losers consistently gravitate toward procedural elements of democracy—competitive elections, civil liberties, government accountability—at the expense of substantive outcomes like economic equality or welfare provision. In pooled cross-national estimates, these effects are individually small, on the order of two to four percentage points per item. But the pattern holds across twenty items drawn from five separate survey batteries, and that directional consistency is what makes the finding substantively important. What matters most, though, is that the effect is not constant. It tracks democratic erosion in Thailand, holds steady amid institutional resilience in South Korea, and sits persistently high in Cambodia, where the competitive authoritarian regime ensured the stakes of losing were extreme from the start.</w:t>
       </w:r>
     </w:p>
     <w:p>
@@ -227,7 +227,7 @@
       </w:r>
     </w:p>
     <w:bookmarkEnd w:id="20"/>
-    <w:bookmarkStart w:id="24" w:name="X4847605da6811474624618573a5708060835a16"/>
+    <w:bookmarkStart w:id="25" w:name="X4847605da6811474624618573a5708060835a16"/>
     <w:p>
       <w:pPr>
         <w:pStyle w:val="Heading1"/>
@@ -690,8 +690,66 @@
       </w:r>
     </w:p>
     <w:bookmarkEnd w:id="23"/>
+    <w:bookmarkStart w:id="24" w:name="positional-updating-and-elite-cueing"/>
+    <w:p>
+      <w:pPr>
+        <w:pStyle w:val="Heading2"/>
+      </w:pPr>
+      <w:r>
+        <w:t xml:space="preserve">Positional Updating and Elite Cueing</w:t>
+      </w:r>
+    </w:p>
+    <w:p>
+      <w:pPr>
+        <w:pStyle w:val="FirstParagraph"/>
+      </w:pPr>
+      <w:r>
+        <w:t xml:space="preserve">The most plausible rival to positional updating is not stable dispositions but elite cueing: the possibility that party elites strategically reframe democratic rhetoric, and their supporters absorb the new language. In Thailand’s post-2006 turmoil, the Democrat Party and its allied movements increasingly invoked judicial independence and media freedom as bulwarks against Thaksin’s perceived majoritarian excesses. If losers adopted procedural language because their party told them to, the observed pattern would look identical to positional updating without any independent cognitive response to exclusion.</w:t>
+      </w:r>
+    </w:p>
+    <w:p>
+      <w:pPr>
+        <w:pStyle w:val="BodyText"/>
+      </w:pPr>
+      <w:r>
+        <w:t xml:space="preserve">Two observable implications distinguish the mechanisms—imperfectly but usefully. Elite cueing predicts that the procedural shift should concentrate among strong partisans with high exposure to party messaging. Positional updating, by contrast, predicts a broader effect: even weakly attached losers and supporters of minor parties, who lack a coherent elite signal, should exhibit procedural orientations if the operative mechanism is exclusion from governing authority rather than absorption of party rhetoric. The three-way decomposition in Appendix J provides suggestive evidence on this point. Other Losers—a category that includes minor party supporters and independents with minimal exposure to organized opposition messaging—display procedural orientations comparable to Key Opposition supporters in all three countries where the decomposition is feasible. The loser effect does not appear to be an artifact of opposition party mobilization alone.</w:t>
+      </w:r>
+    </w:p>
+    <w:p>
+      <w:pPr>
+        <w:pStyle w:val="BodyText"/>
+      </w:pPr>
+      <w:r>
+        <w:t xml:space="preserve">A second distinguishing implication concerns temporal dynamics. Elite cueing should track specific rhetorical campaigns and their reach; it should spike when elites actively contest democratic norms and dissipate when the rhetorical environment shifts. Positional updating tied to institutional exclusion, by contrast, should cumulate as erosion deepens and institutions become demonstrably less protective. Thailand’s trajectory—where the procedural gap widens monotonically from Wave 3 through Wave 6 despite substantial shifts in the rhetorical landscape, including a military government that actively suppressed opposition messaging after 2014—fits the exclusion story better than a cueing account that requires sustained rhetorical transmission.</w:t>
+      </w:r>
+    </w:p>
+    <w:p>
+      <w:pPr>
+        <w:pStyle w:val="BodyText"/>
+      </w:pPr>
+      <w:r>
+        <w:t xml:space="preserve">These tests are suggestive, not definitive. Elite cueing and positional updating likely operate simultaneously, and the data cannot cleanly separate their contributions. The claim here is narrower: the patterns are not</w:t>
+      </w:r>
+      <w:r>
+        <w:t xml:space="preserve"> </w:t>
+      </w:r>
+      <w:r>
+        <w:rPr>
+          <w:i/>
+          <w:iCs/>
+        </w:rPr>
+        <w:t xml:space="preserve">solely</w:t>
+      </w:r>
+      <w:r>
+        <w:t xml:space="preserve"> </w:t>
+      </w:r>
+      <w:r>
+        <w:t xml:space="preserve">attributable to elite cueing, and the exclusion-based mechanism adds explanatory value beyond what a cueing account alone would predict.</w:t>
+      </w:r>
+    </w:p>
     <w:bookmarkEnd w:id="24"/>
-    <w:bookmarkStart w:id="30" w:name="data-and-methods"/>
+    <w:bookmarkEnd w:id="25"/>
+    <w:bookmarkStart w:id="33" w:name="data-and-methods"/>
     <w:p>
       <w:pPr>
         <w:pStyle w:val="Heading1"/>
@@ -700,7 +758,7 @@
         <w:t xml:space="preserve">Data and Methods</w:t>
       </w:r>
     </w:p>
-    <w:bookmarkStart w:id="26" w:name="data"/>
+    <w:bookmarkStart w:id="28" w:name="data"/>
     <w:p>
       <w:pPr>
         <w:pStyle w:val="Heading2"/>
@@ -729,7 +787,7 @@
         <w:rPr>
           <w:rStyle w:val="FootnoteReference"/>
         </w:rPr>
-        <w:footnoteReference w:id="25"/>
+        <w:footnoteReference w:id="26"/>
       </w:r>
       <w:r>
         <w:t xml:space="preserve"> </w:t>
@@ -757,9 +815,15 @@
       <w:r>
         <w:t xml:space="preserve">Four waves are analyzed: Wave 2 (2005–2008), Wave 3 (2010–2012), Wave 4 (2014–2016), and Wave 6 (2019–2022). Wave 5 is excluded because it did not include the relevant items. China and Vietnam are excluded because their single-party systems do not produce meaningful electoral winners and losers. The analysis is restricted to respondents who reported voting in the most recent national election, as winner-loser status cannot be meaningfully assigned to non-voters. This restriction is not merely a methodological necessity but a theoretically motivated choice: voters are the citizens whose democratic conceptions most directly translate into political demands through electoral participation, party mobilization, and protest. A study of how electoral outcomes reshape democratic understanding is, by definition, a study of the electorally engaged. After these restrictions, the sample comprises 23,464 observations across 11 countries.</w:t>
       </w:r>
-    </w:p>
-    <w:bookmarkEnd w:id="26"/>
-    <w:bookmarkStart w:id="28" w:name="measurement"/>
+      <w:r>
+        <w:rPr>
+          <w:rStyle w:val="FootnoteReference"/>
+        </w:rPr>
+        <w:footnoteReference w:id="27"/>
+      </w:r>
+    </w:p>
+    <w:bookmarkEnd w:id="28"/>
+    <w:bookmarkStart w:id="30" w:name="measurement"/>
     <w:p>
       <w:pPr>
         <w:pStyle w:val="Heading2"/>
@@ -832,11 +896,121 @@
         <w:rPr>
           <w:rStyle w:val="FootnoteReference"/>
         </w:rPr>
-        <w:footnoteReference w:id="27"/>
-      </w:r>
-    </w:p>
-    <w:bookmarkEnd w:id="28"/>
-    <w:bookmarkStart w:id="29" w:name="analytical-strategy"/>
+        <w:footnoteReference w:id="29"/>
+      </w:r>
+    </w:p>
+    <w:bookmarkEnd w:id="30"/>
+    <w:bookmarkStart w:id="31" w:name="what-this-article-can-and-cannot-claim"/>
+    <w:p>
+      <w:pPr>
+        <w:pStyle w:val="Heading2"/>
+      </w:pPr>
+      <w:r>
+        <w:t xml:space="preserve">What This Article Can and Cannot Claim</w:t>
+      </w:r>
+    </w:p>
+    <w:p>
+      <w:pPr>
+        <w:pStyle w:val="FirstParagraph"/>
+      </w:pPr>
+      <w:r>
+        <w:t xml:space="preserve">The research design imposes constraints that shape every claim in this article. The Asian Barometer Survey is a repeated cross-section, not a panel: different respondents are sampled in each wave. Individual-level change—the gold standard for an</w:t>
+      </w:r>
+      <w:r>
+        <w:t xml:space="preserve"> </w:t>
+      </w:r>
+      <w:r>
+        <w:t xml:space="preserve">“updating”</w:t>
+      </w:r>
+      <w:r>
+        <w:t xml:space="preserve"> </w:t>
+      </w:r>
+      <w:r>
+        <w:t xml:space="preserve">claim—is unobservable. What the data</w:t>
+      </w:r>
+      <w:r>
+        <w:t xml:space="preserve"> </w:t>
+      </w:r>
+      <w:r>
+        <w:rPr>
+          <w:i/>
+          <w:iCs/>
+        </w:rPr>
+        <w:t xml:space="preserve">can</w:t>
+      </w:r>
+      <w:r>
+        <w:t xml:space="preserve"> </w:t>
+      </w:r>
+      <w:r>
+        <w:t xml:space="preserve">reveal is whether the aggregate relationship between electoral status and democratic conceptions shifts across institutional contexts and over time in ways that are consistent with positional updating and difficult to reconcile with the leading alternatives.</w:t>
+      </w:r>
+    </w:p>
+    <w:p>
+      <w:pPr>
+        <w:pStyle w:val="BodyText"/>
+      </w:pPr>
+      <w:r>
+        <w:t xml:space="preserve">Three patterns would jointly support such an inference. First, losers should prioritize procedural conceptions more than winners in the pooled cross-section—a necessary but not sufficient condition, since stable dispositional or cultural differences could produce the same pattern. Second, the gap should widen where democratic institutions deteriorate, as the stakes of exclusion rise. Third, the gap should respond to perceived procedural threat at the individual level, concentrating among losers who view elections as unfair rather than appearing uniformly across all losers. No single test is dispositive; the cumulative pattern is the evidence.</w:t>
+      </w:r>
+    </w:p>
+    <w:p>
+      <w:pPr>
+        <w:pStyle w:val="BodyText"/>
+      </w:pPr>
+      <w:r>
+        <w:t xml:space="preserve">Two identification threats deserve explicit attention. Compositional change—where the</w:t>
+      </w:r>
+      <w:r>
+        <w:t xml:space="preserve"> </w:t>
+      </w:r>
+      <w:r>
+        <w:rPr>
+          <w:i/>
+          <w:iCs/>
+        </w:rPr>
+        <w:t xml:space="preserve">type</w:t>
+      </w:r>
+      <w:r>
+        <w:t xml:space="preserve"> </w:t>
+      </w:r>
+      <w:r>
+        <w:t xml:space="preserve">of person supporting winners versus losers shifts across waves—could mimic updating even if no individual changes their views. Demographic reweighting tests (Appendix G) address this partially but cannot rule out realignment on unobserved political dimensions. Elite cueing, where parties reframe democratic rhetoric and supporters absorb it, represents a complementary rather than competing mechanism; the Discussion addresses how the observable implications differ.</w:t>
+      </w:r>
+    </w:p>
+    <w:p>
+      <w:pPr>
+        <w:pStyle w:val="BodyText"/>
+      </w:pPr>
+      <w:r>
+        <w:t xml:space="preserve">Throughout the analysis, claims are calibrated to the design.</w:t>
+      </w:r>
+      <w:r>
+        <w:t xml:space="preserve"> </w:t>
+      </w:r>
+      <w:r>
+        <w:t xml:space="preserve">“The loser effect widens”</w:t>
+      </w:r>
+      <w:r>
+        <w:t xml:space="preserve"> </w:t>
+      </w:r>
+      <w:r>
+        <w:t xml:space="preserve">refers to the cross-sectional gap measured at different time points, not to individual trajectories.</w:t>
+      </w:r>
+      <w:r>
+        <w:t xml:space="preserve"> </w:t>
+      </w:r>
+      <w:r>
+        <w:t xml:space="preserve">“Consistent with positional updating”</w:t>
+      </w:r>
+      <w:r>
+        <w:t xml:space="preserve"> </w:t>
+      </w:r>
+      <w:r>
+        <w:t xml:space="preserve">denotes a pattern that the updating framework predicts and that rival accounts do not straightforwardly explain—not a demonstration that updating occurred.</w:t>
+      </w:r>
+    </w:p>
+    <w:bookmarkEnd w:id="31"/>
+    <w:bookmarkStart w:id="32" w:name="analytical-strategy"/>
     <w:p>
       <w:pPr>
         <w:pStyle w:val="Heading2"/>
@@ -1425,9 +1599,9 @@
         <w:t xml:space="preserve">To examine country-level variation and within-country trajectories (H2 and H3), the multinomial logit models are re-estimated separately for each country-wave combination. For each estimate, I compute the procedural–substantive gap: the difference between the mean AME of loser status across procedural items and the mean AME across substantive items within a given country-wave. A positive gap indicates that losers disproportionately favor procedural conceptions relative to substantive ones. Confidence intervals for these gaps are obtained via the same wild bootstrap procedure. Tracking these gaps across waves within countries is where the analysis moves beyond cross-sectional description, allowing direct assessment of whether conceptions of democracy respond to changing political conditions—the central prediction that distinguishes the positional account from cultural or dispositional alternatives.</w:t>
       </w:r>
     </w:p>
-    <w:bookmarkEnd w:id="29"/>
-    <w:bookmarkEnd w:id="30"/>
-    <w:bookmarkStart w:id="46" w:name="results"/>
+    <w:bookmarkEnd w:id="32"/>
+    <w:bookmarkEnd w:id="33"/>
+    <w:bookmarkStart w:id="50" w:name="results"/>
     <w:p>
       <w:pPr>
         <w:pStyle w:val="Heading1"/>
@@ -1436,7 +1610,7 @@
         <w:t xml:space="preserve">Results</w:t>
       </w:r>
     </w:p>
-    <w:bookmarkStart w:id="31" w:name="the-baseline-loser-effect"/>
+    <w:bookmarkStart w:id="35" w:name="the-baseline-loser-effect"/>
     <w:p>
       <w:pPr>
         <w:pStyle w:val="Heading2"/>
@@ -1692,7 +1866,7 @@
               <w:jc w:val="left"/>
             </w:pPr>
             <w:r>
-              <w:t xml:space="preserve">Elections</w:t>
+              <w:t xml:space="preserve">Elections (W2)</w:t>
             </w:r>
           </w:p>
         </w:tc>
@@ -1994,7 +2168,7 @@
               <w:jc w:val="left"/>
             </w:pPr>
             <w:r>
-              <w:t xml:space="preserve">Criticize power</w:t>
+              <w:t xml:space="preserve">Criticize power (W2)</w:t>
             </w:r>
           </w:p>
         </w:tc>
@@ -2458,7 +2632,7 @@
               <w:jc w:val="left"/>
             </w:pPr>
             <w:r>
-              <w:t xml:space="preserve">Income equality</w:t>
+              <w:t xml:space="preserve">Income equality (W2)</w:t>
             </w:r>
           </w:p>
         </w:tc>
@@ -2582,7 +2756,7 @@
               <w:jc w:val="left"/>
             </w:pPr>
             <w:r>
-              <w:t xml:space="preserve">Basic necessities</w:t>
+              <w:t xml:space="preserve">Basic necessities (W2)</w:t>
             </w:r>
           </w:p>
         </w:tc>
@@ -2883,8 +3057,34 @@
         <w:t xml:space="preserve">&lt; 0.001). Winners conceive of democracy as a framework for stability and effective administration; losers conceive of it as a framework for contestation and the protection of rights. This order-versus-contestation tension is explored further in the discussion.</w:t>
       </w:r>
     </w:p>
-    <w:bookmarkEnd w:id="31"/>
-    <w:bookmarkStart w:id="36" w:name="X77b8d0d5e817643f9801f7963d5da2645c9f997"/>
+    <w:bookmarkStart w:id="34" w:name="a-note-on-effect-sizes"/>
+    <w:p>
+      <w:pPr>
+        <w:pStyle w:val="Heading3"/>
+      </w:pPr>
+      <w:r>
+        <w:t xml:space="preserve">A Note on Effect Sizes</w:t>
+      </w:r>
+    </w:p>
+    <w:p>
+      <w:pPr>
+        <w:pStyle w:val="FirstParagraph"/>
+      </w:pPr>
+      <w:r>
+        <w:t xml:space="preserve">Individual item AMEs are small—typically one to three percentage points—which invites the objection that the loser effect is statistically detectable but substantively trivial. Two considerations complicate that conclusion. First, these are average marginal effects from a multinomial outcome with twenty items; probability mass that shifts toward one item must come from others. The consistency of the pattern—9 of 10 procedural items positive, 6 of 6 substantive items negative—matters more than any single coefficient. Under the null hypothesis that loser status is unrelated to democratic conceptions, each item has a 50% probability of showing a positive (or negative) loser effect. The observed directional consistency is unlikely to reflect chance (Section 9 of the online appendix reports a formal sign test).</w:t>
+      </w:r>
+    </w:p>
+    <w:p>
+      <w:pPr>
+        <w:pStyle w:val="BodyText"/>
+      </w:pPr>
+      <w:r>
+        <w:t xml:space="preserve">Second, the country-level magnitudes are far from trivial. In Thailand by Wave 6, winners and losers differ by 23.8 percentage points in the probability of selecting any procedural versus any substantive item as democracy’s most essential feature. That gap—moving from near zero at Wave 3 to a large and consistent divergence by Wave 6—has implications for the social foundations on which democratic institutions rest.</w:t>
+      </w:r>
+    </w:p>
+    <w:bookmarkEnd w:id="34"/>
+    <w:bookmarkEnd w:id="35"/>
+    <w:bookmarkStart w:id="40" w:name="X77b8d0d5e817643f9801f7963d5da2645c9f997"/>
     <w:p>
       <w:pPr>
         <w:pStyle w:val="Heading2"/>
@@ -2914,7 +3114,7 @@
       <w:tr>
         <w:tc>
           <w:tcPr/>
-          <w:bookmarkStart w:id="35" w:name="fig-trajectories"/>
+          <w:bookmarkStart w:id="39" w:name="fig-trajectories"/>
           <w:p>
             <w:pPr>
               <w:pStyle w:val="Compact"/>
@@ -2925,18 +3125,18 @@
                 <wp:inline>
                   <wp:extent cx="5334000" cy="3200400"/>
                   <wp:effectExtent b="0" l="0" r="0" t="0"/>
-                  <wp:docPr descr="" title="" id="33" name="Picture"/>
+                  <wp:docPr descr="" title="" id="37" name="Picture"/>
                   <a:graphic>
                     <a:graphicData uri="http://schemas.openxmlformats.org/drawingml/2006/picture">
                       <pic:pic>
                         <pic:nvPicPr>
-                          <pic:cNvPr descr="md-manuscript_files/figure-docx/fig-trajectories-1.png" id="34" name="Picture"/>
+                          <pic:cNvPr descr="md-manuscript_files/figure-docx/fig-trajectories-1.png" id="38" name="Picture"/>
                           <pic:cNvPicPr>
                             <a:picLocks noChangeArrowheads="1" noChangeAspect="1"/>
                           </pic:cNvPicPr>
                         </pic:nvPicPr>
                         <pic:blipFill>
-                          <a:blip r:embed="rId32"/>
+                          <a:blip r:embed="rId36"/>
                           <a:stretch>
                             <a:fillRect/>
                           </a:stretch>
@@ -2976,7 +3176,7 @@
               <w:t xml:space="preserve">Figure 1: Loser Effect Trajectories: Procedural–Substantive Gap by Country and Wave</w:t>
             </w:r>
           </w:p>
-          <w:bookmarkEnd w:id="35"/>
+          <w:bookmarkEnd w:id="39"/>
         </w:tc>
       </w:tr>
     </w:tbl>
@@ -2985,7 +3185,10 @@
         <w:pStyle w:val="BodyText"/>
       </w:pPr>
       <w:r>
-        <w:t xml:space="preserve">Thailand provides the most dramatic support for H3. In Wave 3 (2010–2012), during the Democrat Party government of Abhisit Vejjajiva, the procedural–substantive gap was negligible (-0.8 pp, not significant). By Wave 4 (2014–2016), conducted after the May 2014 coup that removed Prime Minister Yingluck Shinawatra (</w:t>
+        <w:t xml:space="preserve">Thailand provides the most dramatic support for H3. In Wave 3 (2010–2012), during the Democrat Party government of Abhisit Vejjajiva, the procedural–substantive gap was negligible (-0.8 pp, not significant). Wave 4 (fielded in 2014–2016) followed the May 2014 coup that removed Prime Minister Yingluck Shinawatra and sits in an ambiguous institutional context. The ABS coded winner and loser status for only</w:t>
+      </w:r>
+      <w:r>
+        <w:t xml:space="preserve"> </w:t>
       </w:r>
       <m:oMath>
         <m:r>
@@ -3005,24 +3208,7 @@
         <w:t xml:space="preserve"> </w:t>
       </w:r>
       <w:r>
-        <w:t xml:space="preserve">respondents with valid winner/loser coding; see Methods for discussion of post-coup coding), the gap had widened to 11 pp (</w:t>
-      </w:r>
-      <m:oMath>
-        <m:r>
-          <m:t>p</m:t>
-        </m:r>
-        <m:r>
-          <m:rPr>
-            <m:sty m:val="p"/>
-          </m:rPr>
-          <m:t>&lt;</m:t>
-        </m:r>
-        <m:r>
-          <m:t>0.05</m:t>
-        </m:r>
-      </m:oMath>
-      <w:r>
-        <w:t xml:space="preserve">). The positive gap is driven by Democrat and minor-party voters—the electoral losers under ABS coding—who increasingly emphasized procedural conceptions, while Pheu Thai supporters—electoral winners despite the coup that removed their government—shifted toward substantive definitions. By Wave 6 (2019–2022), after six years of military or military-backed governance, the gap reached 23.8 pp (</w:t>
+        <w:t xml:space="preserve">Thai respondents in Wave 4, with high missingness reflecting the difficulty of mapping vote choice onto governing coalitions during a period of military-backed transitional government. The key empirical claim does not depend on this wave. The dramatic widening of the procedural–substantive gap is driven primarily by the contrast between Wave 3 (2010–2012, gap near zero) and Wave 6 (2019–2022, gap of 23.8 percentage points). Dropping Wave 4 entirely yields an even starker trajectory: near-zero divergence before democratic erosion, substantial divergence after a decade of institutional deterioration, military intervention, and competitive authoritarian governance (Appendix K1). Wave 4 is retained in Figure 1 for completeness, but readers should note the reduced sample and interpret it as a transitional data point rather than a precisely estimated gap. By Wave 6 (2019–2022), after six years of military or military-backed governance, the gap reached 23.8 pp (</w:t>
       </w:r>
       <m:oMath>
         <m:r>
@@ -3039,7 +3225,7 @@
         </m:r>
       </m:oMath>
       <w:r>
-        <w:t xml:space="preserve">, 95% CI: [17.3, 30.2]). This trajectory, from zero to over twenty percentage points in a decade, tracks the contours of Thailand’s democratic erosion</w:t>
+        <w:t xml:space="preserve">, 95% CI: [17.3, 30.2]). This trajectory, from near zero to over twenty percentage points across the period, tracks the contours of Thailand’s democratic erosion</w:t>
       </w:r>
       <w:r>
         <w:t xml:space="preserve"> </w:t>
@@ -3057,7 +3243,7 @@
         <w:t xml:space="preserve">(Pankaew et al. 2022)</w:t>
       </w:r>
       <w:r>
-        <w:t xml:space="preserve">. As the coup and a string of judicial interventions kept overturning electoral results, voters aligned with the excluded Thaksin faction came to define democracy increasingly in procedural terms—free speech, media independence, accountability. Backers of the military-aligned establishment moved in the opposite direction, toward substantive outcomes.</w:t>
+        <w:t xml:space="preserve">. Where the coup and a string of judicial interventions overturned electoral results, voters aligned with the excluded Thaksin faction show increasingly procedural conceptions—free speech, media independence, accountability—while backers of the military-aligned establishment show stronger orientation toward substantive outcomes.</w:t>
       </w:r>
     </w:p>
     <w:p>
@@ -3073,7 +3259,31 @@
         <w:pStyle w:val="BodyText"/>
       </w:pPr>
       <w:r>
-        <w:t xml:space="preserve">Cambodia illuminates a different boundary condition: a persistently large gap (approximately 13 pp across all three waves) that, notably, did not grow following the dissolution of the main opposition party (CNRP) in 2017. In a competitive authoritarian context, the stakes of losing were already effectively maximized—losers’ procedural orientation had little room to intensify further. Among the remaining countries (Table 2), Malaysia’s gap narrows across waves, potentially reflecting the political opening that would culminate in the extraordinary 2018 alternation—the first change in government since independence. Taiwan reverses from positive to negative by Wave 6, a pattern that likely reflects cross-strait identity politics more than the winner-loser dynamic examined here. (Myanmar’s single data point captures a strikingly large gap consistent with the stakes of its fragile transition, though little can be inferred from one observation.) Japan, as expected for a consolidated democracy, shows a modest and stable gap throughout.</w:t>
+        <w:t xml:space="preserve">Cambodia occupies a different position in the analysis: not a case of democratic erosion from a democratic baseline, but a competitive authoritarian regime that eliminated meaningful opposition entirely when the CNRP was dissolved in 2017. By Wave 6,</w:t>
+      </w:r>
+      <w:r>
+        <w:t xml:space="preserve"> </w:t>
+      </w:r>
+      <w:r>
+        <w:t xml:space="preserve">“loser”</w:t>
+      </w:r>
+      <w:r>
+        <w:t xml:space="preserve"> </w:t>
+      </w:r>
+      <w:r>
+        <w:t xml:space="preserve">status in Cambodia refers to supporters of minor parties operating under severe constraints—a qualitatively different form of exclusion than that experienced by Thai Red Shirts or Taiwanese DPP supporters after close electoral defeats. The persistently large gap (approximately 13 pp across all three waves) that, notably, did not grow following the dissolution is consistent with the exclusion mechanism operating even in the absence of a functioning opposition party: in a competitive authoritarian context, the stakes of losing were already effectively maximized, leaving losers’ procedural orientation little room to intensify further. The Cambodian data are included in the pooled analysis for transparency but should be understood as a boundary condition that tests whether the winner-loser gap persists even where</w:t>
+      </w:r>
+      <w:r>
+        <w:t xml:space="preserve"> </w:t>
+      </w:r>
+      <w:r>
+        <w:t xml:space="preserve">“losing”</w:t>
+      </w:r>
+      <w:r>
+        <w:t xml:space="preserve"> </w:t>
+      </w:r>
+      <w:r>
+        <w:t xml:space="preserve">has been stripped of its democratic content. That the gap does persist—albeit modestly—is consistent with the exclusion mechanism, though alternative interpretations (including generalized regime dissatisfaction) cannot be ruled out in this case. Among the remaining countries (Table 2), Malaysia’s gap narrows across waves, potentially reflecting the political opening that would culminate in the extraordinary 2018 alternation—the first change in government since independence. Taiwan reverses from positive to negative by Wave 6, a pattern that likely reflects cross-strait identity politics more than the winner-loser dynamic examined here. (Myanmar’s single data point captures a strikingly large gap consistent with the stakes of its fragile transition, though little can be inferred from one observation.) Japan, as expected for a consolidated democracy, shows a modest and stable gap throughout.</w:t>
       </w:r>
     </w:p>
     <w:tbl>
@@ -3693,8 +3903,8 @@
         </w:tc>
       </w:tr>
     </w:tbl>
-    <w:bookmarkEnd w:id="36"/>
-    <w:bookmarkStart w:id="45" w:name="testing-the-positional-mechanism"/>
+    <w:bookmarkEnd w:id="40"/>
+    <w:bookmarkStart w:id="49" w:name="testing-the-positional-mechanism"/>
     <w:p>
       <w:pPr>
         <w:pStyle w:val="Heading2"/>
@@ -3711,7 +3921,7 @@
         <w:t xml:space="preserve">The twenty-item pattern and the divergent country trajectories raise the question of mechanism. Are losers actually revising what democracy means to them in response to the political stakes they face? Or are we simply observing the fact that different sorts of people end up on the winning and losing sides? Three tests, each targeting a different alternative explanation, help adjudicate.</w:t>
       </w:r>
     </w:p>
-    <w:bookmarkStart w:id="41" w:name="test-1-fairness-amplification"/>
+    <w:bookmarkStart w:id="45" w:name="test-1-fairness-amplification"/>
     <w:p>
       <w:pPr>
         <w:pStyle w:val="Heading3"/>
@@ -4023,7 +4233,7 @@
       <w:tr>
         <w:tc>
           <w:tcPr/>
-          <w:bookmarkStart w:id="40" w:name="fig-fairness"/>
+          <w:bookmarkStart w:id="44" w:name="fig-fairness"/>
           <w:p>
             <w:pPr>
               <w:pStyle w:val="Compact"/>
@@ -4034,18 +4244,18 @@
                 <wp:inline>
                   <wp:extent cx="5334000" cy="4000500"/>
                   <wp:effectExtent b="0" l="0" r="0" t="0"/>
-                  <wp:docPr descr="" title="" id="38" name="Picture"/>
+                  <wp:docPr descr="" title="" id="42" name="Picture"/>
                   <a:graphic>
                     <a:graphicData uri="http://schemas.openxmlformats.org/drawingml/2006/picture">
                       <pic:pic>
                         <pic:nvPicPr>
-                          <pic:cNvPr descr="md-manuscript_files/figure-docx/fig-fairness-1.png" id="39" name="Picture"/>
+                          <pic:cNvPr descr="md-manuscript_files/figure-docx/fig-fairness-1.png" id="43" name="Picture"/>
                           <pic:cNvPicPr>
                             <a:picLocks noChangeArrowheads="1" noChangeAspect="1"/>
                           </pic:cNvPicPr>
                         </pic:nvPicPr>
                         <pic:blipFill>
-                          <a:blip r:embed="rId37"/>
+                          <a:blip r:embed="rId41"/>
                           <a:stretch>
                             <a:fillRect/>
                           </a:stretch>
@@ -4085,7 +4295,7 @@
               <w:t xml:space="preserve">Figure 2: Fairness Interaction: Loser Effect by Perceived Electoral Fairness</w:t>
             </w:r>
           </w:p>
-          <w:bookmarkEnd w:id="40"/>
+          <w:bookmarkEnd w:id="44"/>
         </w:tc>
       </w:tr>
     </w:tbl>
@@ -4134,8 +4344,8 @@
         <w:t xml:space="preserve">interpretation is difficult to reconcile with the item-level structure of the results: if losers who perceive unfairness were simply expressing generalized grievance, the interaction should run uniformly in the same direction across all procedural items rather than diverging sharply between protective items (positive) and participatory items (negative). Because this test alone cannot definitively distinguish the mechanisms, two additional tests are needed.</w:t>
       </w:r>
     </w:p>
-    <w:bookmarkEnd w:id="41"/>
-    <w:bookmarkStart w:id="42" w:name="test-2-domain-specificity-placebo"/>
+    <w:bookmarkEnd w:id="45"/>
+    <w:bookmarkStart w:id="46" w:name="test-2-domain-specificity-placebo"/>
     <w:p>
       <w:pPr>
         <w:pStyle w:val="Heading3"/>
@@ -4213,8 +4423,8 @@
         <w:t xml:space="preserve">The mechanism is domain-specific, not a general pattern of negativity. Material welfare taps output legitimacy (whether government delivers); procedural items tap input legitimacy (whether processes are fair). The fact that unfairness perceptions amplify the loser effect for the latter but not the former is consistent with positional updating focused on procedural threat rather than motivated reasoning or diffuse discontent.</w:t>
       </w:r>
     </w:p>
-    <w:bookmarkEnd w:id="42"/>
-    <w:bookmarkStart w:id="43" w:name="Xe8d292e88129d7a565fe0a196bc650212ae93b3"/>
+    <w:bookmarkEnd w:id="46"/>
+    <w:bookmarkStart w:id="47" w:name="Xe8d292e88129d7a565fe0a196bc650212ae93b3"/>
     <w:p>
       <w:pPr>
         <w:pStyle w:val="Heading3"/>
@@ -4256,8 +4466,8 @@
         <w:t xml:space="preserve">, and controlling for them changes almost nothing.</w:t>
       </w:r>
     </w:p>
-    <w:bookmarkEnd w:id="43"/>
-    <w:bookmarkStart w:id="44" w:name="cumulative-interpretation"/>
+    <w:bookmarkEnd w:id="47"/>
+    <w:bookmarkStart w:id="48" w:name="cumulative-interpretation"/>
     <w:p>
       <w:pPr>
         <w:pStyle w:val="Heading3"/>
@@ -4282,10 +4492,10 @@
         <w:t xml:space="preserve">These three pieces of evidence do not amount to proof that individuals changed their minds—establishing individual-level change would require panel data, and repeated cross-sections cannot deliver it. But the patterns are hard to square with the idea that democratic conceptions are stable cultural inheritances, hardwired personality traits, or byproducts of coalition shuffling. For the rival explanation to work, you would need ideological or dispositional differences between the winning and losing coalitions to have blown apart in Thailand while holding perfectly steady in South Korea, Cambodia, and nearly everywhere else—a scenario for which there is no independent evidence. The evidence at hand, taken as a whole, points toward positional updating: people rethinking what democracy means in light of where they stand politically and what the institutional landscape looks like around them.</w:t>
       </w:r>
     </w:p>
-    <w:bookmarkEnd w:id="44"/>
-    <w:bookmarkEnd w:id="45"/>
-    <w:bookmarkEnd w:id="46"/>
-    <w:bookmarkStart w:id="48" w:name="robustness"/>
+    <w:bookmarkEnd w:id="48"/>
+    <w:bookmarkEnd w:id="49"/>
+    <w:bookmarkEnd w:id="50"/>
+    <w:bookmarkStart w:id="52" w:name="robustness"/>
     <w:p>
       <w:pPr>
         <w:pStyle w:val="Heading1"/>
@@ -4350,7 +4560,7 @@
         <w:rPr>
           <w:rStyle w:val="FootnoteReference"/>
         </w:rPr>
-        <w:footnoteReference w:id="47"/>
+        <w:footnoteReference w:id="51"/>
       </w:r>
     </w:p>
     <w:p>
@@ -4377,8 +4587,8 @@
         <w:t xml:space="preserve">Finally, the use of repeated cross-sections rather than panel data means within-country trajectories cannot definitively rule out compositional change. The Thai case offers the strongest counterargument: party loyalties in Thailand’s color-coded politics are notably stable, and the gap’s tracking of documented political events, rather than gradual demographic shifts, favors the positional interpretation.</w:t>
       </w:r>
     </w:p>
-    <w:bookmarkEnd w:id="48"/>
-    <w:bookmarkStart w:id="49" w:name="discussion"/>
+    <w:bookmarkEnd w:id="52"/>
+    <w:bookmarkStart w:id="53" w:name="discussion"/>
     <w:p>
       <w:pPr>
         <w:pStyle w:val="Heading1"/>
@@ -4508,7 +4718,17 @@
         <w:t xml:space="preserve"> </w:t>
       </w:r>
       <w:r>
-        <w:t xml:space="preserve">Rich (2025)</w:t>
+        <w:t xml:space="preserve">(</w:t>
+      </w:r>
+      <w:r>
+        <w:rPr>
+          <w:b/>
+          <w:bCs/>
+        </w:rPr>
+        <w:t xml:space="preserve">Rich2025-gd?</w:t>
+      </w:r>
+      <w:r>
+        <w:t xml:space="preserve">)</w:t>
       </w:r>
       <w:r>
         <w:t xml:space="preserve"> </w:t>
@@ -4651,8 +4871,8 @@
         <w:t xml:space="preserve">The analysis faces limitations worth stating directly. The repeated cross-sectional design means I cannot directly watch individuals change their minds; the within-country trajectories are suggestive rather than dispositive. Eleven countries is not a large sample for cross-national inference—though it is worth noting that the Asian Barometer is among the very few surveys that has tracked democratic conceptions with forced-choice items over nearly two decades, and the consistency of the loser effect across such diverse political systems is itself informative. The compression of the gap in Wave 6 across most countries outside Thailand remains a puzzle. The pandemic’s tendency to make state capacity salient for everyone is a plausible explanation, though not a fully satisfying one, and post-pandemic survey rounds should be able to test it. And the restriction to voters, while theoretically justified, means the findings describe the electorally active public, not the population at large.</w:t>
       </w:r>
     </w:p>
-    <w:bookmarkEnd w:id="49"/>
-    <w:bookmarkStart w:id="50" w:name="conclusion"/>
+    <w:bookmarkEnd w:id="53"/>
+    <w:bookmarkStart w:id="54" w:name="conclusion"/>
     <w:p>
       <w:pPr>
         <w:pStyle w:val="Heading1"/>
@@ -4666,7 +4886,7 @@
         <w:pStyle w:val="FirstParagraph"/>
       </w:pPr>
       <w:r>
-        <w:t xml:space="preserve">This article has demonstrated that electoral status is systematically associated with how citizens conceptualize democracy. Losers prioritize the liberal-procedural infrastructure—free expression, media freedom, judicial accountability, the right to organize—that sustains the possibility of political contestation. Winners prioritize substantive outcomes and the governance of order. The positional updating interpretation draws support from three converging empirical checks: the loser effect amplifies among those perceiving electoral unfairness, does not extend to non-procedural domains, and persists after demographic reweighting. The within-country trajectories do the heaviest lifting. Thailand and South Korea, pulling apart precisely as their institutional paths diverged, sit poorly with any account that treats democratic conceptions as fixed cultural products.</w:t>
+        <w:t xml:space="preserve">This article has documented that electoral status is systematically associated with how citizens conceptualize democracy. Losers prioritize the liberal-procedural infrastructure—free expression, media freedom, judicial accountability, the right to organize—that sustains the possibility of political contestation. Winners prioritize substantive outcomes and the governance of order. The positional updating interpretation draws support from three converging empirical checks: the loser effect amplifies among those perceiving electoral unfairness, does not extend to non-procedural domains, and persists after demographic reweighting. The within-country trajectories do the heaviest lifting. Thailand and South Korea, pulling apart precisely as their institutional paths diverged, sit poorly with any account that treats democratic conceptions as fixed cultural products.</w:t>
       </w:r>
     </w:p>
     <w:p>
@@ -4685,8 +4905,8 @@
         <w:t xml:space="preserve">The limits of repeated cross-sections warrant caution about causal claims. I cannot directly observe anyone changing their mind, and I cannot entirely rule out that the patterns reflect ideological sorting along dimensions my data do not measure. But the associations documented here—their consistency across items, their responsiveness to political context, their concentration among those who perceive procedural threats—point toward a dynamic relationship between electoral experience and democratic meaning that previous work has overlooked. Whether that relationship is best described as updating, sorting, or some blend of the two remains to be settled. What the evidence does suggest, fairly clearly, is that the positional account has more going for it than cultural determinism does.</w:t>
       </w:r>
     </w:p>
-    <w:bookmarkEnd w:id="50"/>
-    <w:bookmarkStart w:id="161" w:name="references"/>
+    <w:bookmarkEnd w:id="54"/>
+    <w:bookmarkStart w:id="163" w:name="references"/>
     <w:p>
       <w:pPr>
         <w:pStyle w:val="Heading1"/>
@@ -4695,8 +4915,8 @@
         <w:t xml:space="preserve">References</w:t>
       </w:r>
     </w:p>
-    <w:bookmarkStart w:id="160" w:name="refs"/>
-    <w:bookmarkStart w:id="52" w:name="ref-Anderson2005-uk"/>
+    <w:bookmarkStart w:id="162" w:name="refs"/>
+    <w:bookmarkStart w:id="56" w:name="ref-Anderson2005-uk"/>
     <w:p>
       <w:pPr>
         <w:pStyle w:val="Bibliography"/>
@@ -4720,7 +4940,7 @@
       <w:r>
         <w:t xml:space="preserve"> </w:t>
       </w:r>
-      <w:hyperlink r:id="rId51">
+      <w:hyperlink r:id="rId55">
         <w:r>
           <w:rPr>
             <w:rStyle w:val="Hyperlink"/>
@@ -4732,8 +4952,8 @@
         <w:t xml:space="preserve">.</w:t>
       </w:r>
     </w:p>
-    <w:bookmarkEnd w:id="52"/>
-    <w:bookmarkStart w:id="54" w:name="ref-Anderson1997-dh"/>
+    <w:bookmarkEnd w:id="56"/>
+    <w:bookmarkStart w:id="58" w:name="ref-Anderson1997-dh"/>
     <w:p>
       <w:pPr>
         <w:pStyle w:val="Bibliography"/>
@@ -4772,7 +4992,7 @@
       <w:r>
         <w:t xml:space="preserve"> </w:t>
       </w:r>
-      <w:hyperlink r:id="rId53">
+      <w:hyperlink r:id="rId57">
         <w:r>
           <w:rPr>
             <w:rStyle w:val="Hyperlink"/>
@@ -4784,8 +5004,8 @@
         <w:t xml:space="preserve">.</w:t>
       </w:r>
     </w:p>
-    <w:bookmarkEnd w:id="54"/>
-    <w:bookmarkStart w:id="56" w:name="ref-Anderson2002-cv"/>
+    <w:bookmarkEnd w:id="58"/>
+    <w:bookmarkStart w:id="60" w:name="ref-Anderson2002-cv"/>
     <w:p>
       <w:pPr>
         <w:pStyle w:val="Bibliography"/>
@@ -4824,7 +5044,7 @@
       <w:r>
         <w:t xml:space="preserve"> </w:t>
       </w:r>
-      <w:hyperlink r:id="rId55">
+      <w:hyperlink r:id="rId59">
         <w:r>
           <w:rPr>
             <w:rStyle w:val="Hyperlink"/>
@@ -4836,8 +5056,8 @@
         <w:t xml:space="preserve">.</w:t>
       </w:r>
     </w:p>
-    <w:bookmarkEnd w:id="56"/>
-    <w:bookmarkStart w:id="58" w:name="ref-Blais2025-qq"/>
+    <w:bookmarkEnd w:id="60"/>
+    <w:bookmarkStart w:id="62" w:name="ref-Blais2025-qq"/>
     <w:p>
       <w:pPr>
         <w:pStyle w:val="Bibliography"/>
@@ -4876,7 +5096,7 @@
       <w:r>
         <w:t xml:space="preserve"> </w:t>
       </w:r>
-      <w:hyperlink r:id="rId57">
+      <w:hyperlink r:id="rId61">
         <w:r>
           <w:rPr>
             <w:rStyle w:val="Hyperlink"/>
@@ -4888,8 +5108,8 @@
         <w:t xml:space="preserve">.</w:t>
       </w:r>
     </w:p>
-    <w:bookmarkEnd w:id="58"/>
-    <w:bookmarkStart w:id="60" w:name="ref-Bratton2001-ug"/>
+    <w:bookmarkEnd w:id="62"/>
+    <w:bookmarkStart w:id="64" w:name="ref-Bratton2001-ug"/>
     <w:p>
       <w:pPr>
         <w:pStyle w:val="Bibliography"/>
@@ -4928,7 +5148,7 @@
       <w:r>
         <w:t xml:space="preserve"> </w:t>
       </w:r>
-      <w:hyperlink r:id="rId59">
+      <w:hyperlink r:id="rId63">
         <w:r>
           <w:rPr>
             <w:rStyle w:val="Hyperlink"/>
@@ -4940,8 +5160,8 @@
         <w:t xml:space="preserve">.</w:t>
       </w:r>
     </w:p>
-    <w:bookmarkEnd w:id="60"/>
-    <w:bookmarkStart w:id="62" w:name="ref-Bryan2023-eu"/>
+    <w:bookmarkEnd w:id="64"/>
+    <w:bookmarkStart w:id="66" w:name="ref-Bryan2023-eu"/>
     <w:p>
       <w:pPr>
         <w:pStyle w:val="Bibliography"/>
@@ -4980,7 +5200,7 @@
       <w:r>
         <w:t xml:space="preserve"> </w:t>
       </w:r>
-      <w:hyperlink r:id="rId61">
+      <w:hyperlink r:id="rId65">
         <w:r>
           <w:rPr>
             <w:rStyle w:val="Hyperlink"/>
@@ -4992,8 +5212,8 @@
         <w:t xml:space="preserve">.</w:t>
       </w:r>
     </w:p>
-    <w:bookmarkEnd w:id="62"/>
-    <w:bookmarkStart w:id="64" w:name="ref-Cameron2008-aw"/>
+    <w:bookmarkEnd w:id="66"/>
+    <w:bookmarkStart w:id="68" w:name="ref-Cameron2008-aw"/>
     <w:p>
       <w:pPr>
         <w:pStyle w:val="Bibliography"/>
@@ -5032,7 +5252,7 @@
       <w:r>
         <w:t xml:space="preserve"> </w:t>
       </w:r>
-      <w:hyperlink r:id="rId63">
+      <w:hyperlink r:id="rId67">
         <w:r>
           <w:rPr>
             <w:rStyle w:val="Hyperlink"/>
@@ -5044,8 +5264,8 @@
         <w:t xml:space="preserve">.</w:t>
       </w:r>
     </w:p>
-    <w:bookmarkEnd w:id="64"/>
-    <w:bookmarkStart w:id="66" w:name="ref-Canache2012-fb"/>
+    <w:bookmarkEnd w:id="68"/>
+    <w:bookmarkStart w:id="70" w:name="ref-Canache2012-fb"/>
     <w:p>
       <w:pPr>
         <w:pStyle w:val="Bibliography"/>
@@ -5084,7 +5304,7 @@
       <w:r>
         <w:t xml:space="preserve"> </w:t>
       </w:r>
-      <w:hyperlink r:id="rId65">
+      <w:hyperlink r:id="rId69">
         <w:r>
           <w:rPr>
             <w:rStyle w:val="Hyperlink"/>
@@ -5096,8 +5316,8 @@
         <w:t xml:space="preserve">.</w:t>
       </w:r>
     </w:p>
-    <w:bookmarkEnd w:id="66"/>
-    <w:bookmarkStart w:id="68" w:name="ref-Cho2014-ut"/>
+    <w:bookmarkEnd w:id="70"/>
+    <w:bookmarkStart w:id="72" w:name="ref-Cho2014-ut"/>
     <w:p>
       <w:pPr>
         <w:pStyle w:val="Bibliography"/>
@@ -5136,7 +5356,7 @@
       <w:r>
         <w:t xml:space="preserve"> </w:t>
       </w:r>
-      <w:hyperlink r:id="rId67">
+      <w:hyperlink r:id="rId71">
         <w:r>
           <w:rPr>
             <w:rStyle w:val="Hyperlink"/>
@@ -5148,8 +5368,8 @@
         <w:t xml:space="preserve">.</w:t>
       </w:r>
     </w:p>
-    <w:bookmarkEnd w:id="68"/>
-    <w:bookmarkStart w:id="69" w:name="ref-Chu2016-va"/>
+    <w:bookmarkEnd w:id="72"/>
+    <w:bookmarkStart w:id="73" w:name="ref-Chu2016-va"/>
     <w:p>
       <w:pPr>
         <w:pStyle w:val="Bibliography"/>
@@ -5171,8 +5391,8 @@
         <w:t xml:space="preserve">. Research Report Report 120. Asian Barometer.</w:t>
       </w:r>
     </w:p>
-    <w:bookmarkEnd w:id="69"/>
-    <w:bookmarkStart w:id="71" w:name="ref-Chu2008-fk"/>
+    <w:bookmarkEnd w:id="73"/>
+    <w:bookmarkStart w:id="75" w:name="ref-Chu2008-fk"/>
     <w:p>
       <w:pPr>
         <w:pStyle w:val="Bibliography"/>
@@ -5196,7 +5416,7 @@
       <w:r>
         <w:t xml:space="preserve"> </w:t>
       </w:r>
-      <w:hyperlink r:id="rId70">
+      <w:hyperlink r:id="rId74">
         <w:r>
           <w:rPr>
             <w:rStyle w:val="Hyperlink"/>
@@ -5208,8 +5428,8 @@
         <w:t xml:space="preserve">.</w:t>
       </w:r>
     </w:p>
-    <w:bookmarkEnd w:id="71"/>
-    <w:bookmarkStart w:id="73" w:name="ref-Chu2010-nb"/>
+    <w:bookmarkEnd w:id="75"/>
+    <w:bookmarkStart w:id="77" w:name="ref-Chu2010-nb"/>
     <w:p>
       <w:pPr>
         <w:pStyle w:val="Bibliography"/>
@@ -5248,7 +5468,7 @@
       <w:r>
         <w:t xml:space="preserve"> </w:t>
       </w:r>
-      <w:hyperlink r:id="rId72">
+      <w:hyperlink r:id="rId76">
         <w:r>
           <w:rPr>
             <w:rStyle w:val="Hyperlink"/>
@@ -5260,8 +5480,8 @@
         <w:t xml:space="preserve">.</w:t>
       </w:r>
     </w:p>
-    <w:bookmarkEnd w:id="73"/>
-    <w:bookmarkStart w:id="74" w:name="ref-ABS-W6"/>
+    <w:bookmarkEnd w:id="77"/>
+    <w:bookmarkStart w:id="78" w:name="ref-ABS-W6"/>
     <w:p>
       <w:pPr>
         <w:pStyle w:val="Bibliography"/>
@@ -5283,8 +5503,8 @@
         <w:t xml:space="preserve">. Taipei: National Taiwan University; Academia Sinica.</w:t>
       </w:r>
     </w:p>
-    <w:bookmarkEnd w:id="74"/>
-    <w:bookmarkStart w:id="76" w:name="ref-Claassen2020-hk"/>
+    <w:bookmarkEnd w:id="78"/>
+    <w:bookmarkStart w:id="80" w:name="ref-Claassen2020-hk"/>
     <w:p>
       <w:pPr>
         <w:pStyle w:val="Bibliography"/>
@@ -5323,7 +5543,7 @@
       <w:r>
         <w:t xml:space="preserve"> </w:t>
       </w:r>
-      <w:hyperlink r:id="rId75">
+      <w:hyperlink r:id="rId79">
         <w:r>
           <w:rPr>
             <w:rStyle w:val="Hyperlink"/>
@@ -5335,8 +5555,8 @@
         <w:t xml:space="preserve">.</w:t>
       </w:r>
     </w:p>
-    <w:bookmarkEnd w:id="76"/>
-    <w:bookmarkStart w:id="78" w:name="ref-Cohen2023-sm"/>
+    <w:bookmarkEnd w:id="80"/>
+    <w:bookmarkStart w:id="82" w:name="ref-Cohen2023-sm"/>
     <w:p>
       <w:pPr>
         <w:pStyle w:val="Bibliography"/>
@@ -5375,7 +5595,7 @@
       <w:r>
         <w:t xml:space="preserve"> </w:t>
       </w:r>
-      <w:hyperlink r:id="rId77">
+      <w:hyperlink r:id="rId81">
         <w:r>
           <w:rPr>
             <w:rStyle w:val="Hyperlink"/>
@@ -5387,8 +5607,8 @@
         <w:t xml:space="preserve">.</w:t>
       </w:r>
     </w:p>
-    <w:bookmarkEnd w:id="78"/>
-    <w:bookmarkStart w:id="79" w:name="ref-Dahl1977-wj"/>
+    <w:bookmarkEnd w:id="82"/>
+    <w:bookmarkStart w:id="83" w:name="ref-Dahl1977-wj"/>
     <w:p>
       <w:pPr>
         <w:pStyle w:val="Bibliography"/>
@@ -5410,8 +5630,8 @@
         <w:t xml:space="preserve">. Yale University Press.</w:t>
       </w:r>
     </w:p>
-    <w:bookmarkEnd w:id="79"/>
-    <w:bookmarkStart w:id="81" w:name="ref-Dalton2007-ei"/>
+    <w:bookmarkEnd w:id="83"/>
+    <w:bookmarkStart w:id="85" w:name="ref-Dalton2007-ei"/>
     <w:p>
       <w:pPr>
         <w:pStyle w:val="Bibliography"/>
@@ -5505,7 +5725,7 @@
       <w:r>
         <w:t xml:space="preserve"> </w:t>
       </w:r>
-      <w:hyperlink r:id="rId80">
+      <w:hyperlink r:id="rId84">
         <w:r>
           <w:rPr>
             <w:rStyle w:val="Hyperlink"/>
@@ -5517,8 +5737,8 @@
         <w:t xml:space="preserve">.</w:t>
       </w:r>
     </w:p>
-    <w:bookmarkEnd w:id="81"/>
-    <w:bookmarkStart w:id="83" w:name="ref-Diamond1999-wd"/>
+    <w:bookmarkEnd w:id="85"/>
+    <w:bookmarkStart w:id="87" w:name="ref-Diamond1999-wd"/>
     <w:p>
       <w:pPr>
         <w:pStyle w:val="Bibliography"/>
@@ -5542,7 +5762,7 @@
       <w:r>
         <w:t xml:space="preserve"> </w:t>
       </w:r>
-      <w:hyperlink r:id="rId82">
+      <w:hyperlink r:id="rId86">
         <w:r>
           <w:rPr>
             <w:rStyle w:val="Hyperlink"/>
@@ -5554,8 +5774,8 @@
         <w:t xml:space="preserve">.</w:t>
       </w:r>
     </w:p>
-    <w:bookmarkEnd w:id="83"/>
-    <w:bookmarkStart w:id="85" w:name="ref-Diamond2015-yb"/>
+    <w:bookmarkEnd w:id="87"/>
+    <w:bookmarkStart w:id="89" w:name="ref-Diamond2015-yb"/>
     <w:p>
       <w:pPr>
         <w:pStyle w:val="Bibliography"/>
@@ -5594,7 +5814,7 @@
       <w:r>
         <w:t xml:space="preserve"> </w:t>
       </w:r>
-      <w:hyperlink r:id="rId84">
+      <w:hyperlink r:id="rId88">
         <w:r>
           <w:rPr>
             <w:rStyle w:val="Hyperlink"/>
@@ -5606,8 +5826,8 @@
         <w:t xml:space="preserve">.</w:t>
       </w:r>
     </w:p>
-    <w:bookmarkEnd w:id="85"/>
-    <w:bookmarkStart w:id="87" w:name="ref-Esaiasson2011-po"/>
+    <w:bookmarkEnd w:id="89"/>
+    <w:bookmarkStart w:id="91" w:name="ref-Esaiasson2011-po"/>
     <w:p>
       <w:pPr>
         <w:pStyle w:val="Bibliography"/>
@@ -5646,7 +5866,7 @@
       <w:r>
         <w:t xml:space="preserve"> </w:t>
       </w:r>
-      <w:hyperlink r:id="rId86">
+      <w:hyperlink r:id="rId90">
         <w:r>
           <w:rPr>
             <w:rStyle w:val="Hyperlink"/>
@@ -5658,8 +5878,8 @@
         <w:t xml:space="preserve">.</w:t>
       </w:r>
     </w:p>
-    <w:bookmarkEnd w:id="87"/>
-    <w:bookmarkStart w:id="89" w:name="ref-Esaiasson2020-av"/>
+    <w:bookmarkEnd w:id="91"/>
+    <w:bookmarkStart w:id="93" w:name="ref-Esaiasson2020-av"/>
     <w:p>
       <w:pPr>
         <w:pStyle w:val="Bibliography"/>
@@ -5698,7 +5918,7 @@
       <w:r>
         <w:t xml:space="preserve"> </w:t>
       </w:r>
-      <w:hyperlink r:id="rId88">
+      <w:hyperlink r:id="rId92">
         <w:r>
           <w:rPr>
             <w:rStyle w:val="Hyperlink"/>
@@ -5710,8 +5930,8 @@
         <w:t xml:space="preserve">.</w:t>
       </w:r>
     </w:p>
-    <w:bookmarkEnd w:id="89"/>
-    <w:bookmarkStart w:id="91" w:name="ref-Evans2006-np"/>
+    <w:bookmarkEnd w:id="93"/>
+    <w:bookmarkStart w:id="95" w:name="ref-Evans2006-np"/>
     <w:p>
       <w:pPr>
         <w:pStyle w:val="Bibliography"/>
@@ -5750,7 +5970,7 @@
       <w:r>
         <w:t xml:space="preserve"> </w:t>
       </w:r>
-      <w:hyperlink r:id="rId90">
+      <w:hyperlink r:id="rId94">
         <w:r>
           <w:rPr>
             <w:rStyle w:val="Hyperlink"/>
@@ -5762,8 +5982,8 @@
         <w:t xml:space="preserve">.</w:t>
       </w:r>
     </w:p>
-    <w:bookmarkEnd w:id="91"/>
-    <w:bookmarkStart w:id="93" w:name="ref-Ferrin2016-se"/>
+    <w:bookmarkEnd w:id="95"/>
+    <w:bookmarkStart w:id="97" w:name="ref-Ferrin2016-se"/>
     <w:p>
       <w:pPr>
         <w:pStyle w:val="Bibliography"/>
@@ -5787,7 +6007,7 @@
       <w:r>
         <w:t xml:space="preserve"> </w:t>
       </w:r>
-      <w:hyperlink r:id="rId92">
+      <w:hyperlink r:id="rId96">
         <w:r>
           <w:rPr>
             <w:rStyle w:val="Hyperlink"/>
@@ -5799,8 +6019,8 @@
         <w:t xml:space="preserve">.</w:t>
       </w:r>
     </w:p>
-    <w:bookmarkEnd w:id="93"/>
-    <w:bookmarkStart w:id="95" w:name="ref-Fiorina1978-wf"/>
+    <w:bookmarkEnd w:id="97"/>
+    <w:bookmarkStart w:id="99" w:name="ref-Fiorina1978-wf"/>
     <w:p>
       <w:pPr>
         <w:pStyle w:val="Bibliography"/>
@@ -5839,7 +6059,7 @@
       <w:r>
         <w:t xml:space="preserve"> </w:t>
       </w:r>
-      <w:hyperlink r:id="rId94">
+      <w:hyperlink r:id="rId98">
         <w:r>
           <w:rPr>
             <w:rStyle w:val="Hyperlink"/>
@@ -5851,8 +6071,8 @@
         <w:t xml:space="preserve">.</w:t>
       </w:r>
     </w:p>
-    <w:bookmarkEnd w:id="95"/>
-    <w:bookmarkStart w:id="97" w:name="ref-Foa2016-lq"/>
+    <w:bookmarkEnd w:id="99"/>
+    <w:bookmarkStart w:id="101" w:name="ref-Foa2016-lq"/>
     <w:p>
       <w:pPr>
         <w:pStyle w:val="Bibliography"/>
@@ -5891,7 +6111,7 @@
       <w:r>
         <w:t xml:space="preserve"> </w:t>
       </w:r>
-      <w:hyperlink r:id="rId96">
+      <w:hyperlink r:id="rId100">
         <w:r>
           <w:rPr>
             <w:rStyle w:val="Hyperlink"/>
@@ -5903,8 +6123,8 @@
         <w:t xml:space="preserve">.</w:t>
       </w:r>
     </w:p>
-    <w:bookmarkEnd w:id="97"/>
-    <w:bookmarkStart w:id="99" w:name="ref-Graham2020-jr"/>
+    <w:bookmarkEnd w:id="101"/>
+    <w:bookmarkStart w:id="103" w:name="ref-Graham2020-jr"/>
     <w:p>
       <w:pPr>
         <w:pStyle w:val="Bibliography"/>
@@ -5943,7 +6163,7 @@
       <w:r>
         <w:t xml:space="preserve"> </w:t>
       </w:r>
-      <w:hyperlink r:id="rId98">
+      <w:hyperlink r:id="rId102">
         <w:r>
           <w:rPr>
             <w:rStyle w:val="Hyperlink"/>
@@ -5955,8 +6175,8 @@
         <w:t xml:space="preserve">.</w:t>
       </w:r>
     </w:p>
-    <w:bookmarkEnd w:id="99"/>
-    <w:bookmarkStart w:id="101" w:name="ref-Hsiao2020-fz"/>
+    <w:bookmarkEnd w:id="103"/>
+    <w:bookmarkStart w:id="105" w:name="ref-Hsiao2020-fz"/>
     <w:p>
       <w:pPr>
         <w:pStyle w:val="Bibliography"/>
@@ -5995,7 +6215,7 @@
       <w:r>
         <w:t xml:space="preserve"> </w:t>
       </w:r>
-      <w:hyperlink r:id="rId100">
+      <w:hyperlink r:id="rId104">
         <w:r>
           <w:rPr>
             <w:rStyle w:val="Hyperlink"/>
@@ -6007,8 +6227,8 @@
         <w:t xml:space="preserve">.</w:t>
       </w:r>
     </w:p>
-    <w:bookmarkEnd w:id="101"/>
-    <w:bookmarkStart w:id="102" w:name="ref-ABS-W2"/>
+    <w:bookmarkEnd w:id="105"/>
+    <w:bookmarkStart w:id="106" w:name="ref-ABS-W2"/>
     <w:p>
       <w:pPr>
         <w:pStyle w:val="Bibliography"/>
@@ -6030,8 +6250,8 @@
         <w:t xml:space="preserve">. Taipei: National Taiwan University; Academia Sinica.</w:t>
       </w:r>
     </w:p>
-    <w:bookmarkEnd w:id="102"/>
-    <w:bookmarkStart w:id="103" w:name="ref-ABS-W3"/>
+    <w:bookmarkEnd w:id="106"/>
+    <w:bookmarkStart w:id="107" w:name="ref-ABS-W3"/>
     <w:p>
       <w:pPr>
         <w:pStyle w:val="Bibliography"/>
@@ -6053,8 +6273,8 @@
         <w:t xml:space="preserve">. Taipei: National Taiwan University; Academia Sinica.</w:t>
       </w:r>
     </w:p>
-    <w:bookmarkEnd w:id="103"/>
-    <w:bookmarkStart w:id="104" w:name="ref-ABS-W4"/>
+    <w:bookmarkEnd w:id="107"/>
+    <w:bookmarkStart w:id="108" w:name="ref-ABS-W4"/>
     <w:p>
       <w:pPr>
         <w:pStyle w:val="Bibliography"/>
@@ -6076,8 +6296,8 @@
         <w:t xml:space="preserve">. Taipei: National Taiwan University; Academia Sinica.</w:t>
       </w:r>
     </w:p>
-    <w:bookmarkEnd w:id="104"/>
-    <w:bookmarkStart w:id="106" w:name="ref-Inglehart1997-gw"/>
+    <w:bookmarkEnd w:id="108"/>
+    <w:bookmarkStart w:id="110" w:name="ref-Inglehart1997-gw"/>
     <w:p>
       <w:pPr>
         <w:pStyle w:val="Bibliography"/>
@@ -6101,7 +6321,7 @@
       <w:r>
         <w:t xml:space="preserve"> </w:t>
       </w:r>
-      <w:hyperlink r:id="rId105">
+      <w:hyperlink r:id="rId109">
         <w:r>
           <w:rPr>
             <w:rStyle w:val="Hyperlink"/>
@@ -6113,8 +6333,8 @@
         <w:t xml:space="preserve">.</w:t>
       </w:r>
     </w:p>
-    <w:bookmarkEnd w:id="106"/>
-    <w:bookmarkStart w:id="108" w:name="ref-Kahneman1979-af"/>
+    <w:bookmarkEnd w:id="110"/>
+    <w:bookmarkStart w:id="112" w:name="ref-Kahneman1979-af"/>
     <w:p>
       <w:pPr>
         <w:pStyle w:val="Bibliography"/>
@@ -6153,7 +6373,7 @@
       <w:r>
         <w:t xml:space="preserve"> </w:t>
       </w:r>
-      <w:hyperlink r:id="rId107">
+      <w:hyperlink r:id="rId111">
         <w:r>
           <w:rPr>
             <w:rStyle w:val="Hyperlink"/>
@@ -6165,8 +6385,8 @@
         <w:t xml:space="preserve">.</w:t>
       </w:r>
     </w:p>
-    <w:bookmarkEnd w:id="108"/>
-    <w:bookmarkStart w:id="110" w:name="ref-Kuhonta2014-qk"/>
+    <w:bookmarkEnd w:id="112"/>
+    <w:bookmarkStart w:id="114" w:name="ref-Kuhonta2014-qk"/>
     <w:p>
       <w:pPr>
         <w:pStyle w:val="Bibliography"/>
@@ -6205,7 +6425,7 @@
       <w:r>
         <w:t xml:space="preserve"> </w:t>
       </w:r>
-      <w:hyperlink r:id="rId109">
+      <w:hyperlink r:id="rId113">
         <w:r>
           <w:rPr>
             <w:rStyle w:val="Hyperlink"/>
@@ -6217,8 +6437,8 @@
         <w:t xml:space="preserve">.</w:t>
       </w:r>
     </w:p>
-    <w:bookmarkEnd w:id="110"/>
-    <w:bookmarkStart w:id="112" w:name="ref-Kunda1990-uw"/>
+    <w:bookmarkEnd w:id="114"/>
+    <w:bookmarkStart w:id="116" w:name="ref-Kunda1990-uw"/>
     <w:p>
       <w:pPr>
         <w:pStyle w:val="Bibliography"/>
@@ -6257,7 +6477,7 @@
       <w:r>
         <w:t xml:space="preserve"> </w:t>
       </w:r>
-      <w:hyperlink r:id="rId111">
+      <w:hyperlink r:id="rId115">
         <w:r>
           <w:rPr>
             <w:rStyle w:val="Hyperlink"/>
@@ -6269,8 +6489,8 @@
         <w:t xml:space="preserve">.</w:t>
       </w:r>
     </w:p>
-    <w:bookmarkEnd w:id="112"/>
-    <w:bookmarkStart w:id="113" w:name="ref-Levitsky2018-dd"/>
+    <w:bookmarkEnd w:id="116"/>
+    <w:bookmarkStart w:id="117" w:name="ref-Levitsky2018-dd"/>
     <w:p>
       <w:pPr>
         <w:pStyle w:val="Bibliography"/>
@@ -6292,8 +6512,8 @@
         <w:t xml:space="preserve">. Viking.</w:t>
       </w:r>
     </w:p>
-    <w:bookmarkEnd w:id="113"/>
-    <w:bookmarkStart w:id="115" w:name="ref-Linz1996-qs"/>
+    <w:bookmarkEnd w:id="117"/>
+    <w:bookmarkStart w:id="119" w:name="ref-Linz1996-qs"/>
     <w:p>
       <w:pPr>
         <w:pStyle w:val="Bibliography"/>
@@ -6332,7 +6552,7 @@
       <w:r>
         <w:t xml:space="preserve"> </w:t>
       </w:r>
-      <w:hyperlink r:id="rId114">
+      <w:hyperlink r:id="rId118">
         <w:r>
           <w:rPr>
             <w:rStyle w:val="Hyperlink"/>
@@ -6344,8 +6564,8 @@
         <w:t xml:space="preserve">.</w:t>
       </w:r>
     </w:p>
-    <w:bookmarkEnd w:id="115"/>
-    <w:bookmarkStart w:id="117" w:name="ref-Luhrmann2019-ow"/>
+    <w:bookmarkEnd w:id="119"/>
+    <w:bookmarkStart w:id="121" w:name="ref-Luhrmann2019-ow"/>
     <w:p>
       <w:pPr>
         <w:pStyle w:val="Bibliography"/>
@@ -6384,7 +6604,7 @@
       <w:r>
         <w:t xml:space="preserve"> </w:t>
       </w:r>
-      <w:hyperlink r:id="rId116">
+      <w:hyperlink r:id="rId120">
         <w:r>
           <w:rPr>
             <w:rStyle w:val="Hyperlink"/>
@@ -6396,8 +6616,8 @@
         <w:t xml:space="preserve">.</w:t>
       </w:r>
     </w:p>
-    <w:bookmarkEnd w:id="117"/>
-    <w:bookmarkStart w:id="119" w:name="ref-Mauk2020-bu"/>
+    <w:bookmarkEnd w:id="121"/>
+    <w:bookmarkStart w:id="123" w:name="ref-Mauk2020-bu"/>
     <w:p>
       <w:pPr>
         <w:pStyle w:val="Bibliography"/>
@@ -6421,7 +6641,7 @@
       <w:r>
         <w:t xml:space="preserve"> </w:t>
       </w:r>
-      <w:hyperlink r:id="rId118">
+      <w:hyperlink r:id="rId122">
         <w:r>
           <w:rPr>
             <w:rStyle w:val="Hyperlink"/>
@@ -6433,8 +6653,8 @@
         <w:t xml:space="preserve">.</w:t>
       </w:r>
     </w:p>
-    <w:bookmarkEnd w:id="119"/>
-    <w:bookmarkStart w:id="121" w:name="ref-McCargo2019-rx"/>
+    <w:bookmarkEnd w:id="123"/>
+    <w:bookmarkStart w:id="125" w:name="ref-McCargo2019-rx"/>
     <w:p>
       <w:pPr>
         <w:pStyle w:val="Bibliography"/>
@@ -6473,7 +6693,7 @@
       <w:r>
         <w:t xml:space="preserve"> </w:t>
       </w:r>
-      <w:hyperlink r:id="rId120">
+      <w:hyperlink r:id="rId124">
         <w:r>
           <w:rPr>
             <w:rStyle w:val="Hyperlink"/>
@@ -6485,8 +6705,8 @@
         <w:t xml:space="preserve">.</w:t>
       </w:r>
     </w:p>
-    <w:bookmarkEnd w:id="121"/>
-    <w:bookmarkStart w:id="123" w:name="ref-Nadeau1993-vo"/>
+    <w:bookmarkEnd w:id="125"/>
+    <w:bookmarkStart w:id="127" w:name="ref-Nadeau1993-vo"/>
     <w:p>
       <w:pPr>
         <w:pStyle w:val="Bibliography"/>
@@ -6525,7 +6745,7 @@
       <w:r>
         <w:t xml:space="preserve"> </w:t>
       </w:r>
-      <w:hyperlink r:id="rId122">
+      <w:hyperlink r:id="rId126">
         <w:r>
           <w:rPr>
             <w:rStyle w:val="Hyperlink"/>
@@ -6537,8 +6757,8 @@
         <w:t xml:space="preserve">.</w:t>
       </w:r>
     </w:p>
-    <w:bookmarkEnd w:id="123"/>
-    <w:bookmarkStart w:id="125" w:name="ref-Norris2011-qz"/>
+    <w:bookmarkEnd w:id="127"/>
+    <w:bookmarkStart w:id="129" w:name="ref-Norris2011-qz"/>
     <w:p>
       <w:pPr>
         <w:pStyle w:val="Bibliography"/>
@@ -6562,7 +6782,7 @@
       <w:r>
         <w:t xml:space="preserve"> </w:t>
       </w:r>
-      <w:hyperlink r:id="rId124">
+      <w:hyperlink r:id="rId128">
         <w:r>
           <w:rPr>
             <w:rStyle w:val="Hyperlink"/>
@@ -6574,8 +6794,8 @@
         <w:t xml:space="preserve">.</w:t>
       </w:r>
     </w:p>
-    <w:bookmarkEnd w:id="125"/>
-    <w:bookmarkStart w:id="127" w:name="ref-Norris2012-er"/>
+    <w:bookmarkEnd w:id="129"/>
+    <w:bookmarkStart w:id="131" w:name="ref-Norris2012-er"/>
     <w:p>
       <w:pPr>
         <w:pStyle w:val="Bibliography"/>
@@ -6599,7 +6819,7 @@
       <w:r>
         <w:t xml:space="preserve"> </w:t>
       </w:r>
-      <w:hyperlink r:id="rId126">
+      <w:hyperlink r:id="rId130">
         <w:r>
           <w:rPr>
             <w:rStyle w:val="Hyperlink"/>
@@ -6611,8 +6831,8 @@
         <w:t xml:space="preserve">.</w:t>
       </w:r>
     </w:p>
-    <w:bookmarkEnd w:id="127"/>
-    <w:bookmarkStart w:id="129" w:name="ref-Ockey2004-ek"/>
+    <w:bookmarkEnd w:id="131"/>
+    <w:bookmarkStart w:id="133" w:name="ref-Ockey2004-ek"/>
     <w:p>
       <w:pPr>
         <w:pStyle w:val="Bibliography"/>
@@ -6636,7 +6856,7 @@
       <w:r>
         <w:t xml:space="preserve"> </w:t>
       </w:r>
-      <w:hyperlink r:id="rId128">
+      <w:hyperlink r:id="rId132">
         <w:r>
           <w:rPr>
             <w:rStyle w:val="Hyperlink"/>
@@ -6648,8 +6868,8 @@
         <w:t xml:space="preserve">.</w:t>
       </w:r>
     </w:p>
-    <w:bookmarkEnd w:id="129"/>
-    <w:bookmarkStart w:id="131" w:name="ref-Pankaew2022-pr"/>
+    <w:bookmarkEnd w:id="133"/>
+    <w:bookmarkStart w:id="135" w:name="ref-Pankaew2022-pr"/>
     <w:p>
       <w:pPr>
         <w:pStyle w:val="Bibliography"/>
@@ -6688,7 +6908,7 @@
       <w:r>
         <w:t xml:space="preserve"> </w:t>
       </w:r>
-      <w:hyperlink r:id="rId130">
+      <w:hyperlink r:id="rId134">
         <w:r>
           <w:rPr>
             <w:rStyle w:val="Hyperlink"/>
@@ -6700,14 +6920,14 @@
         <w:t xml:space="preserve">.</w:t>
       </w:r>
     </w:p>
-    <w:bookmarkEnd w:id="131"/>
-    <w:bookmarkStart w:id="133" w:name="ref-Rich2025-gd"/>
+    <w:bookmarkEnd w:id="135"/>
+    <w:bookmarkStart w:id="137" w:name="ref-Ricks2019-hs"/>
     <w:p>
       <w:pPr>
         <w:pStyle w:val="Bibliography"/>
       </w:pPr>
       <w:r>
-        <w:t xml:space="preserve">Rich, Timothy S. 2025.</w:t>
+        <w:t xml:space="preserve">Ricks, Jacob I. 2019.</w:t>
       </w:r>
       <w:r>
         <w:t xml:space="preserve"> </w:t>
@@ -6716,7 +6936,7 @@
         <w:t xml:space="preserve">“</w:t>
       </w:r>
       <w:r>
-        <w:t xml:space="preserve">When the tables turn: Parties in power, losers’ consent, and institutional trust in Taiwan</w:t>
+        <w:t xml:space="preserve">Thailand’s 2019 vote: The general’s election</w:t>
       </w:r>
       <w:r>
         <w:t xml:space="preserve">.”</w:t>
@@ -6729,58 +6949,6 @@
           <w:i/>
           <w:iCs/>
         </w:rPr>
-        <w:t xml:space="preserve">Asian Journal of Comparative Politics</w:t>
-      </w:r>
-      <w:r>
-        <w:t xml:space="preserve"> </w:t>
-      </w:r>
-      <w:r>
-        <w:t xml:space="preserve">10 (March): 55–74.</w:t>
-      </w:r>
-      <w:r>
-        <w:t xml:space="preserve"> </w:t>
-      </w:r>
-      <w:hyperlink r:id="rId132">
-        <w:r>
-          <w:rPr>
-            <w:rStyle w:val="Hyperlink"/>
-          </w:rPr>
-          <w:t xml:space="preserve">https://doi.org/10.1177/20578911231225501</w:t>
-        </w:r>
-      </w:hyperlink>
-      <w:r>
-        <w:t xml:space="preserve">.</w:t>
-      </w:r>
-    </w:p>
-    <w:bookmarkEnd w:id="133"/>
-    <w:bookmarkStart w:id="135" w:name="ref-Ricks2019-hs"/>
-    <w:p>
-      <w:pPr>
-        <w:pStyle w:val="Bibliography"/>
-      </w:pPr>
-      <w:r>
-        <w:t xml:space="preserve">Ricks, Jacob I. 2019.</w:t>
-      </w:r>
-      <w:r>
-        <w:t xml:space="preserve"> </w:t>
-      </w:r>
-      <w:r>
-        <w:t xml:space="preserve">“</w:t>
-      </w:r>
-      <w:r>
-        <w:t xml:space="preserve">Thailand’s 2019 vote: The general’s election</w:t>
-      </w:r>
-      <w:r>
-        <w:t xml:space="preserve">.”</w:t>
-      </w:r>
-      <w:r>
-        <w:t xml:space="preserve"> </w:t>
-      </w:r>
-      <w:r>
-        <w:rPr>
-          <w:i/>
-          <w:iCs/>
-        </w:rPr>
         <w:t xml:space="preserve">Pacific Affairs</w:t>
       </w:r>
       <w:r>
@@ -6792,7 +6960,7 @@
       <w:r>
         <w:t xml:space="preserve"> </w:t>
       </w:r>
-      <w:hyperlink r:id="rId134">
+      <w:hyperlink r:id="rId136">
         <w:r>
           <w:rPr>
             <w:rStyle w:val="Hyperlink"/>
@@ -6804,8 +6972,8 @@
         <w:t xml:space="preserve">.</w:t>
       </w:r>
     </w:p>
-    <w:bookmarkEnd w:id="135"/>
-    <w:bookmarkStart w:id="137" w:name="ref-Ricks2025-il"/>
+    <w:bookmarkEnd w:id="137"/>
+    <w:bookmarkStart w:id="139" w:name="ref-Ricks2025-il"/>
     <w:p>
       <w:pPr>
         <w:pStyle w:val="Bibliography"/>
@@ -6844,7 +7012,7 @@
       <w:r>
         <w:t xml:space="preserve"> </w:t>
       </w:r>
-      <w:hyperlink r:id="rId136">
+      <w:hyperlink r:id="rId138">
         <w:r>
           <w:rPr>
             <w:rStyle w:val="Hyperlink"/>
@@ -6856,8 +7024,8 @@
         <w:t xml:space="preserve">.</w:t>
       </w:r>
     </w:p>
-    <w:bookmarkEnd w:id="137"/>
-    <w:bookmarkStart w:id="139" w:name="ref-Schedler1998-dl"/>
+    <w:bookmarkEnd w:id="139"/>
+    <w:bookmarkStart w:id="141" w:name="ref-Schedler1998-dl"/>
     <w:p>
       <w:pPr>
         <w:pStyle w:val="Bibliography"/>
@@ -6896,7 +7064,7 @@
       <w:r>
         <w:t xml:space="preserve"> </w:t>
       </w:r>
-      <w:hyperlink r:id="rId138">
+      <w:hyperlink r:id="rId140">
         <w:r>
           <w:rPr>
             <w:rStyle w:val="Hyperlink"/>
@@ -6908,8 +7076,8 @@
         <w:t xml:space="preserve">.</w:t>
       </w:r>
     </w:p>
-    <w:bookmarkEnd w:id="139"/>
-    <w:bookmarkStart w:id="141" w:name="ref-Schumpeter2013-em"/>
+    <w:bookmarkEnd w:id="141"/>
+    <w:bookmarkStart w:id="143" w:name="ref-Schumpeter2013-em"/>
     <w:p>
       <w:pPr>
         <w:pStyle w:val="Bibliography"/>
@@ -6933,7 +7101,7 @@
       <w:r>
         <w:t xml:space="preserve"> </w:t>
       </w:r>
-      <w:hyperlink r:id="rId140">
+      <w:hyperlink r:id="rId142">
         <w:r>
           <w:rPr>
             <w:rStyle w:val="Hyperlink"/>
@@ -6945,8 +7113,8 @@
         <w:t xml:space="preserve">.</w:t>
       </w:r>
     </w:p>
-    <w:bookmarkEnd w:id="141"/>
-    <w:bookmarkStart w:id="143" w:name="ref-Shin2011-kc"/>
+    <w:bookmarkEnd w:id="143"/>
+    <w:bookmarkStart w:id="145" w:name="ref-Shin2011-kc"/>
     <w:p>
       <w:pPr>
         <w:pStyle w:val="Bibliography"/>
@@ -6970,7 +7138,7 @@
       <w:r>
         <w:t xml:space="preserve"> </w:t>
       </w:r>
-      <w:hyperlink r:id="rId142">
+      <w:hyperlink r:id="rId144">
         <w:r>
           <w:rPr>
             <w:rStyle w:val="Hyperlink"/>
@@ -6982,8 +7150,8 @@
         <w:t xml:space="preserve">.</w:t>
       </w:r>
     </w:p>
-    <w:bookmarkEnd w:id="143"/>
-    <w:bookmarkStart w:id="145" w:name="ref-Shin2018-mq"/>
+    <w:bookmarkEnd w:id="145"/>
+    <w:bookmarkStart w:id="147" w:name="ref-Shin2018-mq"/>
     <w:p>
       <w:pPr>
         <w:pStyle w:val="Bibliography"/>
@@ -7022,7 +7190,7 @@
       <w:r>
         <w:t xml:space="preserve"> </w:t>
       </w:r>
-      <w:hyperlink r:id="rId144">
+      <w:hyperlink r:id="rId146">
         <w:r>
           <w:rPr>
             <w:rStyle w:val="Hyperlink"/>
@@ -7034,8 +7202,8 @@
         <w:t xml:space="preserve">.</w:t>
       </w:r>
     </w:p>
-    <w:bookmarkEnd w:id="145"/>
-    <w:bookmarkStart w:id="147" w:name="ref-Singh2012-hj"/>
+    <w:bookmarkEnd w:id="147"/>
+    <w:bookmarkStart w:id="149" w:name="ref-Singh2012-hj"/>
     <w:p>
       <w:pPr>
         <w:pStyle w:val="Bibliography"/>
@@ -7074,7 +7242,7 @@
       <w:r>
         <w:t xml:space="preserve"> </w:t>
       </w:r>
-      <w:hyperlink r:id="rId146">
+      <w:hyperlink r:id="rId148">
         <w:r>
           <w:rPr>
             <w:rStyle w:val="Hyperlink"/>
@@ -7086,8 +7254,8 @@
         <w:t xml:space="preserve">.</w:t>
       </w:r>
     </w:p>
-    <w:bookmarkEnd w:id="147"/>
-    <w:bookmarkStart w:id="149" w:name="ref-Sinpeng2021-hd"/>
+    <w:bookmarkEnd w:id="149"/>
+    <w:bookmarkStart w:id="151" w:name="ref-Sinpeng2021-hd"/>
     <w:p>
       <w:pPr>
         <w:pStyle w:val="Bibliography"/>
@@ -7141,7 +7309,7 @@
       <w:r>
         <w:t xml:space="preserve"> </w:t>
       </w:r>
-      <w:hyperlink r:id="rId148">
+      <w:hyperlink r:id="rId150">
         <w:r>
           <w:rPr>
             <w:rStyle w:val="Hyperlink"/>
@@ -7153,8 +7321,8 @@
         <w:t xml:space="preserve">.</w:t>
       </w:r>
     </w:p>
-    <w:bookmarkEnd w:id="149"/>
-    <w:bookmarkStart w:id="151" w:name="ref-Slater2010-ba"/>
+    <w:bookmarkEnd w:id="151"/>
+    <w:bookmarkStart w:id="153" w:name="ref-Slater2010-ba"/>
     <w:p>
       <w:pPr>
         <w:pStyle w:val="Bibliography"/>
@@ -7178,7 +7346,7 @@
       <w:r>
         <w:t xml:space="preserve"> </w:t>
       </w:r>
-      <w:hyperlink r:id="rId150">
+      <w:hyperlink r:id="rId152">
         <w:r>
           <w:rPr>
             <w:rStyle w:val="Hyperlink"/>
@@ -7190,8 +7358,8 @@
         <w:t xml:space="preserve">.</w:t>
       </w:r>
     </w:p>
-    <w:bookmarkEnd w:id="151"/>
-    <w:bookmarkStart w:id="153" w:name="ref-Svolik2019-zi"/>
+    <w:bookmarkEnd w:id="153"/>
+    <w:bookmarkStart w:id="155" w:name="ref-Svolik2019-zi"/>
     <w:p>
       <w:pPr>
         <w:pStyle w:val="Bibliography"/>
@@ -7230,7 +7398,7 @@
       <w:r>
         <w:t xml:space="preserve"> </w:t>
       </w:r>
-      <w:hyperlink r:id="rId152">
+      <w:hyperlink r:id="rId154">
         <w:r>
           <w:rPr>
             <w:rStyle w:val="Hyperlink"/>
@@ -7242,8 +7410,8 @@
         <w:t xml:space="preserve">.</w:t>
       </w:r>
     </w:p>
-    <w:bookmarkEnd w:id="153"/>
-    <w:bookmarkStart w:id="155" w:name="ref-Taber2006-kx"/>
+    <w:bookmarkEnd w:id="155"/>
+    <w:bookmarkStart w:id="157" w:name="ref-Taber2006-kx"/>
     <w:p>
       <w:pPr>
         <w:pStyle w:val="Bibliography"/>
@@ -7282,7 +7450,7 @@
       <w:r>
         <w:t xml:space="preserve"> </w:t>
       </w:r>
-      <w:hyperlink r:id="rId154">
+      <w:hyperlink r:id="rId156">
         <w:r>
           <w:rPr>
             <w:rStyle w:val="Hyperlink"/>
@@ -7294,8 +7462,8 @@
         <w:t xml:space="preserve">.</w:t>
       </w:r>
     </w:p>
-    <w:bookmarkEnd w:id="155"/>
-    <w:bookmarkStart w:id="157" w:name="ref-Waldner2018-yw"/>
+    <w:bookmarkEnd w:id="157"/>
+    <w:bookmarkStart w:id="159" w:name="ref-Waldner2018-yw"/>
     <w:p>
       <w:pPr>
         <w:pStyle w:val="Bibliography"/>
@@ -7334,7 +7502,7 @@
       <w:r>
         <w:t xml:space="preserve"> </w:t>
       </w:r>
-      <w:hyperlink r:id="rId156">
+      <w:hyperlink r:id="rId158">
         <w:r>
           <w:rPr>
             <w:rStyle w:val="Hyperlink"/>
@@ -7346,8 +7514,8 @@
         <w:t xml:space="preserve">.</w:t>
       </w:r>
     </w:p>
-    <w:bookmarkEnd w:id="157"/>
-    <w:bookmarkStart w:id="159" w:name="ref-Wu2022-hz"/>
+    <w:bookmarkEnd w:id="159"/>
+    <w:bookmarkStart w:id="161" w:name="ref-Wu2022-hz"/>
     <w:p>
       <w:pPr>
         <w:pStyle w:val="Bibliography"/>
@@ -7392,21 +7560,21 @@
       <w:r>
         <w:t xml:space="preserve"> </w:t>
       </w:r>
-      <w:hyperlink r:id="rId158">
+      <w:hyperlink r:id="rId160">
         <w:r>
           <w:rPr>
             <w:rStyle w:val="Hyperlink"/>
           </w:rPr>
-          <w:t xml:space="preserve">https://doi.org/10.1080/13510347.2022.2082887</w:t>
+          <w:t xml:space="preserve">https://doi.org/10.1080/13510347.2022.2036721</w:t>
         </w:r>
       </w:hyperlink>
       <w:r>
         <w:t xml:space="preserve">.</w:t>
       </w:r>
     </w:p>
-    <w:bookmarkEnd w:id="159"/>
-    <w:bookmarkEnd w:id="160"/>
     <w:bookmarkEnd w:id="161"/>
+    <w:bookmarkEnd w:id="162"/>
+    <w:bookmarkEnd w:id="163"/>
     <w:sectPr>
       <w:footnotePr>
         <w:numRestart w:val="eachSect"/>
@@ -7436,7 +7604,7 @@
       </w:r>
     </w:p>
   </w:footnote>
-  <w:footnote w:id="25">
+  <w:footnote w:id="26">
     <w:p>
       <w:pPr>
         <w:pStyle w:val="FootnoteText"/>
@@ -7470,11 +7638,30 @@
         <w:t xml:space="preserve"> </w:t>
       </w:r>
       <w:r>
+        <w:t xml:space="preserve">The full ABS dataset across the eleven countries and four waves contains approximately 75,000 respondents. Restrictions to those who reported a vote choice, could be classified as winner or loser, and completed at least one item on the democratic conceptions battery yield the analytic sample of 23,464. Appendix B details sample construction and attrition at each stage.</w:t>
+      </w:r>
+    </w:p>
+  </w:footnote>
+  <w:footnote w:id="29">
+    <w:p>
+      <w:pPr>
+        <w:pStyle w:val="FootnoteText"/>
+      </w:pPr>
+      <w:r>
+        <w:rPr>
+          <w:rStyle w:val="FootnoteReference"/>
+        </w:rPr>
+        <w:footnoteRef/>
+      </w:r>
+      <w:r>
+        <w:t xml:space="preserve"> </w:t>
+      </w:r>
+      <w:r>
         <w:t xml:space="preserve">The relatively high rate of missing data on q34a in Thailand Wave 4 (51.1%) likely reflects respondent reluctance to disclose vote choice under military rule rather than a failure of the survey instrument. The 382 respondents with valid coding yield winner and loser subsamples of 186 and 227, respectively—sufficient for stable estimation. Appendix Section B documents the reference election, winning party, and runner-up for each country-wave; reports an independent verification of the ABS coding against official election commission data for Taiwan, South Korea, and Thailand; and discusses additional edge cases including Thailand’s government-formation coding and Cambodia’s opposition dissolution. Control variables include age, gender, education level, and urban-rural residence.</w:t>
       </w:r>
     </w:p>
   </w:footnote>
-  <w:footnote w:id="47">
+  <w:footnote w:id="51">
     <w:p>
       <w:pPr>
         <w:pStyle w:val="FootnoteText"/>

</xml_diff>